<commit_message>
chia phan he theo nguoi dung
</commit_message>
<xml_diff>
--- a/Mau-bao-cao-do-an_UPDATE-3.docx
+++ b/Mau-bao-cao-do-an_UPDATE-3.docx
@@ -297,6 +297,15 @@
     </w:p>
     <w:sdt>
       <w:sdtPr>
+        <w:rPr>
+          <w:rFonts w:asciiTheme="minorHAnsi" w:eastAsiaTheme="minorEastAsia" w:hAnsiTheme="minorHAnsi" w:cstheme="minorBidi"/>
+          <w:b w:val="0"/>
+          <w:bCs w:val="0"/>
+          <w:color w:val="auto"/>
+          <w:sz w:val="24"/>
+          <w:szCs w:val="24"/>
+          <w:lang w:eastAsia="en-US"/>
+        </w:rPr>
         <w:id w:val="-2109342907"/>
         <w:docPartObj>
           <w:docPartGallery w:val="Table of Contents"/>
@@ -305,12 +314,7 @@
       </w:sdtPr>
       <w:sdtEndPr>
         <w:rPr>
-          <w:rFonts w:asciiTheme="minorHAnsi" w:eastAsiaTheme="minorEastAsia" w:hAnsiTheme="minorHAnsi" w:cstheme="minorBidi"/>
           <w:noProof/>
-          <w:color w:val="auto"/>
-          <w:sz w:val="24"/>
-          <w:szCs w:val="24"/>
-          <w:lang w:eastAsia="en-US"/>
         </w:rPr>
       </w:sdtEndPr>
       <w:sdtContent>
@@ -323,15 +327,7 @@
             <w:rPr>
               <w:rFonts w:asciiTheme="minorHAnsi" w:hAnsiTheme="minorHAnsi"/>
             </w:rPr>
-            <w:t>Mục Lụ</w:t>
-          </w:r>
-          <w:bookmarkStart w:id="1" w:name="_GoBack"/>
-          <w:bookmarkEnd w:id="1"/>
-          <w:r>
-            <w:rPr>
-              <w:rFonts w:asciiTheme="minorHAnsi" w:hAnsiTheme="minorHAnsi"/>
-            </w:rPr>
-            <w:t>c</w:t>
+            <w:t>Mục Lục</w:t>
           </w:r>
         </w:p>
         <w:p>
@@ -1504,21 +1500,21 @@
       <w:pPr>
         <w:pStyle w:val="Heading1"/>
       </w:pPr>
-      <w:bookmarkStart w:id="2" w:name="_Toc69914054"/>
+      <w:bookmarkStart w:id="1" w:name="_Toc69914054"/>
       <w:r>
         <w:t>MÔ HÌNH HOÁ NGHIỆP VỤ</w:t>
       </w:r>
-      <w:bookmarkEnd w:id="2"/>
+      <w:bookmarkEnd w:id="1"/>
     </w:p>
     <w:p>
       <w:pPr>
         <w:pStyle w:val="Heading2"/>
       </w:pPr>
-      <w:bookmarkStart w:id="3" w:name="_Toc69914055"/>
+      <w:bookmarkStart w:id="2" w:name="_Toc69914055"/>
       <w:r>
         <w:t>Mô hình Use-Case nghiệp vụ</w:t>
       </w:r>
-      <w:bookmarkEnd w:id="3"/>
+      <w:bookmarkEnd w:id="2"/>
     </w:p>
     <w:p>
       <w:pPr>
@@ -2870,6 +2866,61 @@
           <w:szCs w:val="26"/>
         </w:rPr>
       </w:pPr>
+      <w:r>
+        <w:rPr>
+          <w:noProof/>
+          <w:lang w:val="vi-VN" w:eastAsia="vi-VN"/>
+        </w:rPr>
+        <w:lastRenderedPageBreak/>
+        <w:drawing>
+          <wp:inline distT="0" distB="0" distL="0" distR="0" wp14:anchorId="0B99297C" wp14:editId="0DD92BCD">
+            <wp:extent cx="5486400" cy="4404797"/>
+            <wp:effectExtent l="0" t="0" r="0" b="0"/>
+            <wp:docPr id="3" name="Picture 1"/>
+            <wp:cNvGraphicFramePr>
+              <a:graphicFrameLocks xmlns:a="http://schemas.openxmlformats.org/drawingml/2006/main" noChangeAspect="1"/>
+            </wp:cNvGraphicFramePr>
+            <a:graphic xmlns:a="http://schemas.openxmlformats.org/drawingml/2006/main">
+              <a:graphicData uri="http://schemas.openxmlformats.org/drawingml/2006/picture">
+                <pic:pic xmlns:pic="http://schemas.openxmlformats.org/drawingml/2006/picture">
+                  <pic:nvPicPr>
+                    <pic:cNvPr id="0" name="Picture 1"/>
+                    <pic:cNvPicPr>
+                      <a:picLocks noChangeAspect="1" noChangeArrowheads="1"/>
+                    </pic:cNvPicPr>
+                  </pic:nvPicPr>
+                  <pic:blipFill>
+                    <a:blip r:embed="rId12">
+                      <a:extLst>
+                        <a:ext uri="{28A0092B-C50C-407E-A947-70E740481C1C}">
+                          <a14:useLocalDpi xmlns:a14="http://schemas.microsoft.com/office/drawing/2010/main" val="0"/>
+                        </a:ext>
+                      </a:extLst>
+                    </a:blip>
+                    <a:srcRect/>
+                    <a:stretch>
+                      <a:fillRect/>
+                    </a:stretch>
+                  </pic:blipFill>
+                  <pic:spPr bwMode="auto">
+                    <a:xfrm>
+                      <a:off x="0" y="0"/>
+                      <a:ext cx="5486400" cy="4404797"/>
+                    </a:xfrm>
+                    <a:prstGeom prst="rect">
+                      <a:avLst/>
+                    </a:prstGeom>
+                    <a:noFill/>
+                    <a:ln>
+                      <a:noFill/>
+                    </a:ln>
+                  </pic:spPr>
+                </pic:pic>
+              </a:graphicData>
+            </a:graphic>
+          </wp:inline>
+        </w:drawing>
+      </w:r>
     </w:p>
     <w:tbl>
       <w:tblPr>
@@ -3011,7 +3062,6 @@
                 <w:sz w:val="26"/>
                 <w:szCs w:val="26"/>
               </w:rPr>
-              <w:lastRenderedPageBreak/>
               <w:t>-UC nhằm mô tả quá trình nhập viện của bệnh nhân</w:t>
             </w:r>
           </w:p>
@@ -3049,7 +3099,6 @@
                 <w:sz w:val="26"/>
                 <w:szCs w:val="26"/>
               </w:rPr>
-              <w:lastRenderedPageBreak/>
               <w:t>Dòng sự kiện cơ bản.</w:t>
             </w:r>
           </w:p>
@@ -3263,7 +3312,16 @@
                 <w:sz w:val="26"/>
                 <w:szCs w:val="26"/>
               </w:rPr>
-              <w:t>Dòng sự kiện thay thế.</w:t>
+              <w:t xml:space="preserve">Dòng sự kiện </w:t>
+            </w:r>
+            <w:r>
+              <w:rPr>
+                <w:rFonts w:asciiTheme="majorHAnsi" w:hAnsiTheme="majorHAnsi" w:cs="Times New Roman"/>
+                <w:sz w:val="26"/>
+                <w:szCs w:val="26"/>
+              </w:rPr>
+              <w:lastRenderedPageBreak/>
+              <w:t>thay thế.</w:t>
             </w:r>
           </w:p>
         </w:tc>
@@ -3288,6 +3346,7 @@
                 <w:sz w:val="26"/>
                 <w:szCs w:val="26"/>
               </w:rPr>
+              <w:lastRenderedPageBreak/>
               <w:t>-A3:</w:t>
             </w:r>
             <w:r>
@@ -3312,7 +3371,16 @@
                 <w:sz w:val="26"/>
                 <w:szCs w:val="26"/>
               </w:rPr>
-              <w:t xml:space="preserve"> bệnh nhân không còn phòng mong muốn thì bênh nhân phải chọn loại phòng khác. </w:t>
+              <w:t xml:space="preserve"> bệnh nhân không còn phòng mong muốn </w:t>
+            </w:r>
+            <w:r>
+              <w:rPr>
+                <w:rFonts w:asciiTheme="majorHAnsi" w:hAnsiTheme="majorHAnsi" w:cs="Times New Roman"/>
+                <w:sz w:val="26"/>
+                <w:szCs w:val="26"/>
+              </w:rPr>
+              <w:lastRenderedPageBreak/>
+              <w:t xml:space="preserve">thì bênh nhân phải chọn loại phòng khác. </w:t>
             </w:r>
           </w:p>
         </w:tc>
@@ -3367,7 +3435,7 @@
         <w:tc>
           <w:tcPr>
             <w:cnfStyle w:val="001000000000" w:firstRow="0" w:lastRow="0" w:firstColumn="1" w:lastColumn="0" w:oddVBand="0" w:evenVBand="0" w:oddHBand="0" w:evenHBand="0" w:firstRowFirstColumn="0" w:firstRowLastColumn="0" w:lastRowFirstColumn="0" w:lastRowLastColumn="0"/>
-            <w:tcW w:w="2358" w:type="dxa"/>
+            <w:tcW w:w="2264" w:type="dxa"/>
             <w:shd w:val="clear" w:color="auto" w:fill="4F81BD" w:themeFill="accent1"/>
           </w:tcPr>
           <w:p>
@@ -3391,7 +3459,7 @@
         </w:tc>
         <w:tc>
           <w:tcPr>
-            <w:tcW w:w="6887" w:type="dxa"/>
+            <w:tcW w:w="6592" w:type="dxa"/>
             <w:shd w:val="clear" w:color="auto" w:fill="4F81BD" w:themeFill="accent1"/>
           </w:tcPr>
           <w:p>
@@ -3423,7 +3491,7 @@
         <w:tc>
           <w:tcPr>
             <w:cnfStyle w:val="001000000000" w:firstRow="0" w:lastRow="0" w:firstColumn="1" w:lastColumn="0" w:oddVBand="0" w:evenVBand="0" w:oddHBand="0" w:evenHBand="0" w:firstRowFirstColumn="0" w:firstRowLastColumn="0" w:lastRowFirstColumn="0" w:lastRowLastColumn="0"/>
-            <w:tcW w:w="2358" w:type="dxa"/>
+            <w:tcW w:w="2264" w:type="dxa"/>
           </w:tcPr>
           <w:p>
             <w:pPr>
@@ -3446,7 +3514,7 @@
         </w:tc>
         <w:tc>
           <w:tcPr>
-            <w:tcW w:w="6887" w:type="dxa"/>
+            <w:tcW w:w="6592" w:type="dxa"/>
           </w:tcPr>
           <w:p>
             <w:pPr>
@@ -3511,7 +3579,7 @@
         <w:tc>
           <w:tcPr>
             <w:cnfStyle w:val="001000000000" w:firstRow="0" w:lastRow="0" w:firstColumn="1" w:lastColumn="0" w:oddVBand="0" w:evenVBand="0" w:oddHBand="0" w:evenHBand="0" w:firstRowFirstColumn="0" w:firstRowLastColumn="0" w:lastRowFirstColumn="0" w:lastRowLastColumn="0"/>
-            <w:tcW w:w="2358" w:type="dxa"/>
+            <w:tcW w:w="2264" w:type="dxa"/>
           </w:tcPr>
           <w:p>
             <w:pPr>
@@ -3528,14 +3596,13 @@
                 <w:sz w:val="26"/>
                 <w:szCs w:val="26"/>
               </w:rPr>
-              <w:lastRenderedPageBreak/>
               <w:t>Dòng cơ bản</w:t>
             </w:r>
           </w:p>
         </w:tc>
         <w:tc>
           <w:tcPr>
-            <w:tcW w:w="6887" w:type="dxa"/>
+            <w:tcW w:w="6592" w:type="dxa"/>
           </w:tcPr>
           <w:p>
             <w:pPr>
@@ -3856,7 +3923,7 @@
         <w:tc>
           <w:tcPr>
             <w:cnfStyle w:val="001000000000" w:firstRow="0" w:lastRow="0" w:firstColumn="1" w:lastColumn="0" w:oddVBand="0" w:evenVBand="0" w:oddHBand="0" w:evenHBand="0" w:firstRowFirstColumn="0" w:firstRowLastColumn="0" w:lastRowFirstColumn="0" w:lastRowLastColumn="0"/>
-            <w:tcW w:w="2358" w:type="dxa"/>
+            <w:tcW w:w="2264" w:type="dxa"/>
           </w:tcPr>
           <w:p>
             <w:pPr>
@@ -3879,7 +3946,7 @@
         </w:tc>
         <w:tc>
           <w:tcPr>
-            <w:tcW w:w="6887" w:type="dxa"/>
+            <w:tcW w:w="6592" w:type="dxa"/>
           </w:tcPr>
           <w:p>
             <w:pPr>
@@ -3963,6 +4030,64 @@
           <w:szCs w:val="26"/>
         </w:rPr>
       </w:pPr>
+      <w:r>
+        <w:rPr>
+          <w:noProof/>
+          <w:lang w:val="vi-VN" w:eastAsia="vi-VN"/>
+        </w:rPr>
+        <w:lastRenderedPageBreak/>
+        <w:drawing>
+          <wp:inline distT="0" distB="0" distL="0" distR="0" wp14:anchorId="3F360BBD" wp14:editId="176D18B2">
+            <wp:extent cx="5486400" cy="2823272"/>
+            <wp:effectExtent l="0" t="0" r="0" b="0"/>
+            <wp:docPr id="4" name="Picture 201"/>
+            <wp:cNvGraphicFramePr>
+              <a:graphicFrameLocks xmlns:a="http://schemas.openxmlformats.org/drawingml/2006/main" noChangeAspect="1"/>
+            </wp:cNvGraphicFramePr>
+            <a:graphic xmlns:a="http://schemas.openxmlformats.org/drawingml/2006/main">
+              <a:graphicData uri="http://schemas.openxmlformats.org/drawingml/2006/picture">
+                <pic:pic xmlns:pic="http://schemas.openxmlformats.org/drawingml/2006/picture">
+                  <pic:nvPicPr>
+                    <pic:cNvPr id="0" name="Picture 5"/>
+                    <pic:cNvPicPr>
+                      <a:picLocks noChangeAspect="1" noChangeArrowheads="1"/>
+                    </pic:cNvPicPr>
+                  </pic:nvPicPr>
+                  <pic:blipFill rotWithShape="1">
+                    <a:blip r:embed="rId13">
+                      <a:extLst>
+                        <a:ext uri="{28A0092B-C50C-407E-A947-70E740481C1C}">
+                          <a14:useLocalDpi xmlns:a14="http://schemas.microsoft.com/office/drawing/2010/main" val="0"/>
+                        </a:ext>
+                      </a:extLst>
+                    </a:blip>
+                    <a:srcRect l="3766" t="8639" r="4518" b="3743"/>
+                    <a:stretch/>
+                  </pic:blipFill>
+                  <pic:spPr bwMode="auto">
+                    <a:xfrm>
+                      <a:off x="0" y="0"/>
+                      <a:ext cx="5486400" cy="2823272"/>
+                    </a:xfrm>
+                    <a:prstGeom prst="rect">
+                      <a:avLst/>
+                    </a:prstGeom>
+                    <a:noFill/>
+                    <a:ln>
+                      <a:noFill/>
+                    </a:ln>
+                    <a:extLst>
+                      <a:ext uri="{53640926-AAD7-44D8-BBD7-CCE9431645EC}">
+                        <a14:shadowObscured xmlns:a14="http://schemas.microsoft.com/office/drawing/2010/main"/>
+                      </a:ext>
+                    </a:extLst>
+                  </pic:spPr>
+                </pic:pic>
+              </a:graphicData>
+            </a:graphic>
+          </wp:inline>
+        </w:drawing>
+      </w:r>
     </w:p>
     <w:p>
       <w:pPr>
@@ -4280,7 +4405,6 @@
                 <w:sz w:val="26"/>
                 <w:szCs w:val="26"/>
               </w:rPr>
-              <w:lastRenderedPageBreak/>
               <w:t>Dòng thay thế</w:t>
             </w:r>
           </w:p>
@@ -4370,6 +4494,7 @@
           <w:noProof/>
           <w:lang w:val="vi-VN" w:eastAsia="vi-VN"/>
         </w:rPr>
+        <w:lastRenderedPageBreak/>
         <w:drawing>
           <wp:inline distT="0" distB="0" distL="0" distR="0" wp14:anchorId="7CCF6F72" wp14:editId="3CF35AC1">
             <wp:extent cx="5733415" cy="4603425"/>
@@ -4459,7 +4584,6 @@
           <w:noProof/>
           <w:lang w:val="vi-VN" w:eastAsia="vi-VN"/>
         </w:rPr>
-        <w:lastRenderedPageBreak/>
         <w:drawing>
           <wp:inline distT="0" distB="0" distL="0" distR="0" wp14:anchorId="5EED7F25" wp14:editId="583390E5">
             <wp:extent cx="5874202" cy="3022600"/>
@@ -4519,11 +4643,11 @@
       <w:pPr>
         <w:pStyle w:val="Heading2"/>
       </w:pPr>
-      <w:bookmarkStart w:id="4" w:name="_Toc69914056"/>
+      <w:bookmarkStart w:id="3" w:name="_Toc69914056"/>
       <w:r>
         <w:t>Mô hình hóa nghiệp vụ</w:t>
       </w:r>
-      <w:bookmarkEnd w:id="4"/>
+      <w:bookmarkEnd w:id="3"/>
       <w:r>
         <w:t xml:space="preserve"> </w:t>
       </w:r>
@@ -4532,7 +4656,7 @@
       <w:pPr>
         <w:pStyle w:val="Heading3"/>
       </w:pPr>
-      <w:bookmarkStart w:id="5" w:name="_Toc69914057"/>
+      <w:bookmarkStart w:id="4" w:name="_Toc69914057"/>
       <w:r>
         <w:t xml:space="preserve">Xác định thừa tác viên </w:t>
       </w:r>
@@ -4545,7 +4669,7 @@
       <w:r>
         <w:t xml:space="preserve"> (business entity)</w:t>
       </w:r>
-      <w:bookmarkEnd w:id="5"/>
+      <w:bookmarkEnd w:id="4"/>
     </w:p>
     <w:p>
       <w:r>
@@ -4618,11 +4742,11 @@
       <w:pPr>
         <w:pStyle w:val="Heading3"/>
       </w:pPr>
-      <w:bookmarkStart w:id="6" w:name="_Toc69914058"/>
+      <w:bookmarkStart w:id="5" w:name="_Toc69914058"/>
       <w:r>
         <w:t>Mô hình hóa thành phần động</w:t>
       </w:r>
-      <w:bookmarkEnd w:id="6"/>
+      <w:bookmarkEnd w:id="5"/>
       <w:r>
         <w:t xml:space="preserve"> </w:t>
       </w:r>
@@ -4810,14 +4934,14 @@
           <w:color w:val="00B050"/>
         </w:rPr>
       </w:pPr>
-      <w:bookmarkStart w:id="7" w:name="_Toc69914059"/>
+      <w:bookmarkStart w:id="6" w:name="_Toc69914059"/>
       <w:r>
         <w:rPr>
           <w:color w:val="00B050"/>
         </w:rPr>
         <w:t>Sơ đồ lớp mức phân tích</w:t>
       </w:r>
-      <w:bookmarkEnd w:id="7"/>
+      <w:bookmarkEnd w:id="6"/>
       <w:r>
         <w:rPr>
           <w:color w:val="00B050"/>
@@ -4865,13 +4989,72 @@
       </w:pPr>
       <w:r>
         <w:rPr>
+          <w:rFonts w:ascii="Arial" w:hAnsi="Arial" w:cs="Arial"/>
+          <w:noProof/>
+          <w:color w:val="00B050"/>
+          <w:sz w:val="22"/>
+          <w:szCs w:val="22"/>
+          <w:bdr w:val="none" w:sz="0" w:space="0" w:color="auto" w:frame="1"/>
+          <w:lang w:val="vi-VN" w:eastAsia="vi-VN"/>
+        </w:rPr>
+        <w:lastRenderedPageBreak/>
+        <w:drawing>
+          <wp:inline distT="0" distB="0" distL="0" distR="0">
+            <wp:extent cx="5486400" cy="3545732"/>
+            <wp:effectExtent l="0" t="0" r="0" b="0"/>
+            <wp:docPr id="6" name="Picture 6" descr="https://lh4.googleusercontent.com/M-qFEmGmbdFKv2nFAB3ezEsgP7zEJ655a-AlBPjf7R-QCoGomiqlJfdrtxtCvyxLZDhVxfNoBbezdPYeEjr44WKA58weHst1rXGN0Eb807Gw0vhVYN0h0sQtXpGkgl3j4rROGuGI"/>
+            <wp:cNvGraphicFramePr>
+              <a:graphicFrameLocks xmlns:a="http://schemas.openxmlformats.org/drawingml/2006/main" noChangeAspect="1"/>
+            </wp:cNvGraphicFramePr>
+            <a:graphic xmlns:a="http://schemas.openxmlformats.org/drawingml/2006/main">
+              <a:graphicData uri="http://schemas.openxmlformats.org/drawingml/2006/picture">
+                <pic:pic xmlns:pic="http://schemas.openxmlformats.org/drawingml/2006/picture">
+                  <pic:nvPicPr>
+                    <pic:cNvPr id="0" name="Picture 1" descr="https://lh4.googleusercontent.com/M-qFEmGmbdFKv2nFAB3ezEsgP7zEJ655a-AlBPjf7R-QCoGomiqlJfdrtxtCvyxLZDhVxfNoBbezdPYeEjr44WKA58weHst1rXGN0Eb807Gw0vhVYN0h0sQtXpGkgl3j4rROGuGI"/>
+                    <pic:cNvPicPr>
+                      <a:picLocks noChangeAspect="1" noChangeArrowheads="1"/>
+                    </pic:cNvPicPr>
+                  </pic:nvPicPr>
+                  <pic:blipFill>
+                    <a:blip r:embed="rId16">
+                      <a:extLst>
+                        <a:ext uri="{28A0092B-C50C-407E-A947-70E740481C1C}">
+                          <a14:useLocalDpi xmlns:a14="http://schemas.microsoft.com/office/drawing/2010/main" val="0"/>
+                        </a:ext>
+                      </a:extLst>
+                    </a:blip>
+                    <a:srcRect/>
+                    <a:stretch>
+                      <a:fillRect/>
+                    </a:stretch>
+                  </pic:blipFill>
+                  <pic:spPr bwMode="auto">
+                    <a:xfrm>
+                      <a:off x="0" y="0"/>
+                      <a:ext cx="5486400" cy="3545732"/>
+                    </a:xfrm>
+                    <a:prstGeom prst="rect">
+                      <a:avLst/>
+                    </a:prstGeom>
+                    <a:noFill/>
+                    <a:ln>
+                      <a:noFill/>
+                    </a:ln>
+                  </pic:spPr>
+                </pic:pic>
+              </a:graphicData>
+            </a:graphic>
+          </wp:inline>
+        </w:drawing>
+      </w:r>
+      <w:r>
+        <w:rPr>
           <w:noProof/>
           <w:color w:val="00B050"/>
           <w:lang w:val="vi-VN" w:eastAsia="vi-VN"/>
         </w:rPr>
-        <w:lastRenderedPageBreak/>
         <w:drawing>
-          <wp:inline distT="0" distB="0" distL="0" distR="0" wp14:anchorId="4C060DE7" wp14:editId="1F50376E">
+          <wp:inline distT="0" distB="0" distL="0" distR="0" wp14:anchorId="5F6541CF" wp14:editId="4A9A79F1">
             <wp:extent cx="5486400" cy="4582795"/>
             <wp:effectExtent l="19050" t="0" r="0" b="0"/>
             <wp:docPr id="18" name="Picture 57"/>
@@ -4888,7 +5071,7 @@
                     </pic:cNvPicPr>
                   </pic:nvPicPr>
                   <pic:blipFill>
-                    <a:blip r:embed="rId16">
+                    <a:blip r:embed="rId17">
                       <a:extLst>
                         <a:ext uri="{28A0092B-C50C-407E-A947-70E740481C1C}">
                           <a14:useLocalDpi xmlns:a14="http://schemas.microsoft.com/office/drawing/2010/main" val="0"/>
@@ -4924,11 +5107,12 @@
       <w:pPr>
         <w:pStyle w:val="Heading2"/>
       </w:pPr>
-      <w:bookmarkStart w:id="8" w:name="_Toc69914060"/>
+      <w:bookmarkStart w:id="7" w:name="_Toc69914060"/>
       <w:r>
+        <w:lastRenderedPageBreak/>
         <w:t>Mô hình Use-case xác định các yêu cầu tự động hoá</w:t>
       </w:r>
-      <w:bookmarkEnd w:id="8"/>
+      <w:bookmarkEnd w:id="7"/>
     </w:p>
     <w:p>
       <w:r>
@@ -4941,7 +5125,6 @@
           <w:noProof/>
           <w:lang w:val="vi-VN" w:eastAsia="vi-VN"/>
         </w:rPr>
-        <w:lastRenderedPageBreak/>
         <w:drawing>
           <wp:inline distT="0" distB="0" distL="0" distR="0" wp14:anchorId="636B28A3" wp14:editId="2102DF77">
             <wp:extent cx="5309960" cy="3800475"/>
@@ -4960,7 +5143,7 @@
                     </pic:cNvPicPr>
                   </pic:nvPicPr>
                   <pic:blipFill>
-                    <a:blip r:embed="rId17"/>
+                    <a:blip r:embed="rId18"/>
                     <a:srcRect l="6811" t="3942" r="10797" b="8606"/>
                     <a:stretch>
                       <a:fillRect/>
@@ -5230,7 +5413,11 @@
               <w:cnfStyle w:val="000000010000" w:firstRow="0" w:lastRow="0" w:firstColumn="0" w:lastColumn="0" w:oddVBand="0" w:evenVBand="0" w:oddHBand="0" w:evenHBand="1" w:firstRowFirstColumn="0" w:firstRowLastColumn="0" w:lastRowFirstColumn="0" w:lastRowLastColumn="0"/>
             </w:pPr>
             <w:r>
-              <w:t>Hệ thống gọi thực hiện UC chức năng TraCuuDichVu</w:t>
+              <w:t xml:space="preserve">Hệ thống gọi thực hiện UC chức năng </w:t>
+            </w:r>
+            <w:r>
+              <w:lastRenderedPageBreak/>
+              <w:t>TraCuuDichVu</w:t>
             </w:r>
           </w:p>
           <w:p>
@@ -5243,11 +5430,7 @@
               <w:cnfStyle w:val="000000010000" w:firstRow="0" w:lastRow="0" w:firstColumn="0" w:lastColumn="0" w:oddVBand="0" w:evenVBand="0" w:oddHBand="0" w:evenHBand="1" w:firstRowFirstColumn="0" w:firstRowLastColumn="0" w:lastRowFirstColumn="0" w:lastRowLastColumn="0"/>
             </w:pPr>
             <w:r>
-              <w:t xml:space="preserve">Hệ thống hiển thị các dịch vụ mà bác sĩ đã </w:t>
-            </w:r>
-            <w:r>
-              <w:lastRenderedPageBreak/>
-              <w:t>chọn</w:t>
+              <w:t>Hệ thống hiển thị các dịch vụ mà bác sĩ đã chọn</w:t>
             </w:r>
           </w:p>
           <w:p>
@@ -5731,6 +5914,7 @@
               <w:rPr>
                 <w:b w:val="0"/>
               </w:rPr>
+              <w:lastRenderedPageBreak/>
               <w:t>Dòng sự kiện phụ</w:t>
             </w:r>
           </w:p>
@@ -5758,11 +5942,7 @@
               <w:cnfStyle w:val="000000100000" w:firstRow="0" w:lastRow="0" w:firstColumn="0" w:lastColumn="0" w:oddVBand="0" w:evenVBand="0" w:oddHBand="1" w:evenHBand="0" w:firstRowFirstColumn="0" w:firstRowLastColumn="0" w:lastRowFirstColumn="0" w:lastRowLastColumn="0"/>
             </w:pPr>
             <w:r>
-              <w:t xml:space="preserve">Hệ thống thông báo “Phiếu YC DV phải gồm ít </w:t>
-            </w:r>
-            <w:r>
-              <w:lastRenderedPageBreak/>
-              <w:t>nhất 1 dịch vụ”</w:t>
+              <w:t>Hệ thống thông báo “Phiếu YC DV phải gồm ít nhất 1 dịch vụ”</w:t>
             </w:r>
           </w:p>
           <w:p>
@@ -5805,7 +5985,6 @@
               <w:rPr>
                 <w:b w:val="0"/>
               </w:rPr>
-              <w:lastRenderedPageBreak/>
               <w:t>Điều kiện tiên quyết</w:t>
             </w:r>
           </w:p>
@@ -5868,21 +6047,85 @@
       <w:pPr>
         <w:pStyle w:val="Heading1"/>
       </w:pPr>
-      <w:bookmarkStart w:id="9" w:name="_Toc69914061"/>
+      <w:bookmarkStart w:id="8" w:name="_Toc69914061"/>
       <w:r>
         <w:t>THIẾT KẾ HỆ THỐNG</w:t>
       </w:r>
-      <w:bookmarkEnd w:id="9"/>
+      <w:bookmarkEnd w:id="8"/>
     </w:p>
     <w:p/>
     <w:p>
       <w:pPr>
         <w:pStyle w:val="Heading2"/>
       </w:pPr>
-      <w:bookmarkStart w:id="10" w:name="_Toc69914062"/>
+      <w:bookmarkStart w:id="9" w:name="_Toc69914062"/>
       <w:r>
+        <w:lastRenderedPageBreak/>
         <w:t>Thiết kế CSDL</w:t>
       </w:r>
+      <w:bookmarkEnd w:id="9"/>
+    </w:p>
+    <w:p>
+      <w:r>
+        <w:rPr>
+          <w:rFonts w:ascii="Arial" w:hAnsi="Arial" w:cs="Arial"/>
+          <w:noProof/>
+          <w:color w:val="000000"/>
+          <w:sz w:val="22"/>
+          <w:szCs w:val="22"/>
+          <w:bdr w:val="none" w:sz="0" w:space="0" w:color="auto" w:frame="1"/>
+          <w:lang w:val="vi-VN" w:eastAsia="vi-VN"/>
+        </w:rPr>
+        <w:drawing>
+          <wp:inline distT="0" distB="0" distL="0" distR="0">
+            <wp:extent cx="5486400" cy="5537470"/>
+            <wp:effectExtent l="0" t="0" r="0" b="0"/>
+            <wp:docPr id="7" name="Picture 7" descr="https://lh4.googleusercontent.com/Z2iq2BxpxGh0q--Rg-z6iresf22JODq0mOiAGQqPy_A3wM68W0zYl4eahXLQL8imVffBZsZpI1DJdnThOuuGVQ_OrXDk9DHHgsVS2uyBQSVLqkAHWiqGvS1GCpK7oF7Hvb7pzbaJ"/>
+            <wp:cNvGraphicFramePr>
+              <a:graphicFrameLocks xmlns:a="http://schemas.openxmlformats.org/drawingml/2006/main" noChangeAspect="1"/>
+            </wp:cNvGraphicFramePr>
+            <a:graphic xmlns:a="http://schemas.openxmlformats.org/drawingml/2006/main">
+              <a:graphicData uri="http://schemas.openxmlformats.org/drawingml/2006/picture">
+                <pic:pic xmlns:pic="http://schemas.openxmlformats.org/drawingml/2006/picture">
+                  <pic:nvPicPr>
+                    <pic:cNvPr id="0" name="Picture 1" descr="https://lh4.googleusercontent.com/Z2iq2BxpxGh0q--Rg-z6iresf22JODq0mOiAGQqPy_A3wM68W0zYl4eahXLQL8imVffBZsZpI1DJdnThOuuGVQ_OrXDk9DHHgsVS2uyBQSVLqkAHWiqGvS1GCpK7oF7Hvb7pzbaJ"/>
+                    <pic:cNvPicPr>
+                      <a:picLocks noChangeAspect="1" noChangeArrowheads="1"/>
+                    </pic:cNvPicPr>
+                  </pic:nvPicPr>
+                  <pic:blipFill>
+                    <a:blip r:embed="rId19">
+                      <a:extLst>
+                        <a:ext uri="{28A0092B-C50C-407E-A947-70E740481C1C}">
+                          <a14:useLocalDpi xmlns:a14="http://schemas.microsoft.com/office/drawing/2010/main" val="0"/>
+                        </a:ext>
+                      </a:extLst>
+                    </a:blip>
+                    <a:srcRect/>
+                    <a:stretch>
+                      <a:fillRect/>
+                    </a:stretch>
+                  </pic:blipFill>
+                  <pic:spPr bwMode="auto">
+                    <a:xfrm>
+                      <a:off x="0" y="0"/>
+                      <a:ext cx="5486400" cy="5537470"/>
+                    </a:xfrm>
+                    <a:prstGeom prst="rect">
+                      <a:avLst/>
+                    </a:prstGeom>
+                    <a:noFill/>
+                    <a:ln>
+                      <a:noFill/>
+                    </a:ln>
+                  </pic:spPr>
+                </pic:pic>
+              </a:graphicData>
+            </a:graphic>
+          </wp:inline>
+        </w:drawing>
+      </w:r>
+      <w:bookmarkStart w:id="10" w:name="_GoBack"/>
       <w:bookmarkEnd w:id="10"/>
     </w:p>
     <w:p>
@@ -5911,6 +6154,7 @@
           <w:noProof/>
           <w:lang w:val="vi-VN" w:eastAsia="vi-VN"/>
         </w:rPr>
+        <w:lastRenderedPageBreak/>
         <w:drawing>
           <wp:inline distT="0" distB="0" distL="0" distR="0" wp14:anchorId="0643A170" wp14:editId="6B950AEB">
             <wp:extent cx="5733415" cy="3968183"/>
@@ -5929,7 +6173,7 @@
                     </pic:cNvPicPr>
                   </pic:nvPicPr>
                   <pic:blipFill>
-                    <a:blip r:embed="rId18"/>
+                    <a:blip r:embed="rId20"/>
                     <a:srcRect/>
                     <a:stretch>
                       <a:fillRect/>
@@ -5979,7 +6223,6 @@
           <w:noProof/>
           <w:lang w:val="vi-VN" w:eastAsia="vi-VN"/>
         </w:rPr>
-        <w:lastRenderedPageBreak/>
         <w:drawing>
           <wp:inline distT="0" distB="0" distL="0" distR="0" wp14:anchorId="4FD0D347" wp14:editId="19463904">
             <wp:extent cx="5733415" cy="3494599"/>
@@ -5998,7 +6241,7 @@
                     </pic:cNvPicPr>
                   </pic:nvPicPr>
                   <pic:blipFill>
-                    <a:blip r:embed="rId19"/>
+                    <a:blip r:embed="rId21"/>
                     <a:srcRect/>
                     <a:stretch>
                       <a:fillRect/>
@@ -6033,6 +6276,7 @@
       </w:pPr>
       <w:bookmarkStart w:id="12" w:name="_Toc69914064"/>
       <w:r>
+        <w:lastRenderedPageBreak/>
         <w:t>Sơ đồ lớp ở mức thiết kế</w:t>
       </w:r>
       <w:bookmarkEnd w:id="12"/>
@@ -6068,7 +6312,6 @@
           <w:noProof/>
           <w:lang w:val="vi-VN" w:eastAsia="vi-VN"/>
         </w:rPr>
-        <w:lastRenderedPageBreak/>
         <w:drawing>
           <wp:inline distT="0" distB="0" distL="0" distR="0" wp14:anchorId="36060959" wp14:editId="20A16C55">
             <wp:extent cx="2817692" cy="3808675"/>
@@ -6087,7 +6330,7 @@
                     </pic:cNvPicPr>
                   </pic:nvPicPr>
                   <pic:blipFill>
-                    <a:blip r:embed="rId20"/>
+                    <a:blip r:embed="rId22"/>
                     <a:srcRect/>
                     <a:stretch>
                       <a:fillRect/>
@@ -6160,7 +6403,7 @@
                     </pic:cNvPicPr>
                   </pic:nvPicPr>
                   <pic:blipFill>
-                    <a:blip r:embed="rId21">
+                    <a:blip r:embed="rId23">
                       <a:extLst>
                         <a:ext uri="{28A0092B-C50C-407E-A947-70E740481C1C}">
                           <a14:useLocalDpi xmlns:a14="http://schemas.microsoft.com/office/drawing/2010/main" val="0"/>
@@ -6330,7 +6573,7 @@
               <w:noProof/>
               <w:color w:val="595959" w:themeColor="text1" w:themeTint="A6"/>
             </w:rPr>
-            <w:t>2</w:t>
+            <w:t>18</w:t>
           </w:r>
           <w:r>
             <w:rPr>
@@ -6368,9 +6611,6 @@
               </w:rPr>
               <w:alias w:val="Title"/>
               <w:id w:val="-1812397384"/>
-              <w:placeholder>
-                <w:docPart w:val="9A744CBC0772B74582557945993ACEB9"/>
-              </w:placeholder>
               <w:dataBinding w:prefixMappings="xmlns:ns0='http://schemas.openxmlformats.org/package/2006/metadata/core-properties' xmlns:ns1='http://purl.org/dc/elements/1.1/'" w:xpath="/ns0:coreProperties[1]/ns1:title[1]" w:storeItemID="{6C3C8BC8-F283-45AE-878A-BAB7291924A1}"/>
               <w:text/>
             </w:sdtPr>
@@ -6537,7 +6777,7 @@
               <w:noProof/>
               <w:color w:val="595959" w:themeColor="text1" w:themeTint="A6"/>
             </w:rPr>
-            <w:t>1</w:t>
+            <w:t>19</w:t>
           </w:r>
           <w:r>
             <w:rPr>
@@ -9450,513 +9690,6 @@
 </w:styles>
 </file>
 
-<file path=word/glossary/document.xml><?xml version="1.0" encoding="utf-8"?>
-<w:glossaryDocument xmlns:wpc="http://schemas.microsoft.com/office/word/2010/wordprocessingCanvas" xmlns:mc="http://schemas.openxmlformats.org/markup-compatibility/2006" xmlns:o="urn:schemas-microsoft-com:office:office" xmlns:r="http://schemas.openxmlformats.org/officeDocument/2006/relationships" xmlns:m="http://schemas.openxmlformats.org/officeDocument/2006/math" xmlns:v="urn:schemas-microsoft-com:vml" xmlns:wp14="http://schemas.microsoft.com/office/word/2010/wordprocessingDrawing" xmlns:wp="http://schemas.openxmlformats.org/drawingml/2006/wordprocessingDrawing" xmlns:w10="urn:schemas-microsoft-com:office:word" xmlns:w="http://schemas.openxmlformats.org/wordprocessingml/2006/main" xmlns:w14="http://schemas.microsoft.com/office/word/2010/wordml" xmlns:wpg="http://schemas.microsoft.com/office/word/2010/wordprocessingGroup" xmlns:wpi="http://schemas.microsoft.com/office/word/2010/wordprocessingInk" xmlns:wne="http://schemas.microsoft.com/office/word/2006/wordml" xmlns:wps="http://schemas.microsoft.com/office/word/2010/wordprocessingShape" mc:Ignorable="w14 wp14"/>
-</file>
-
-<file path=word/glossary/fontTable.xml><?xml version="1.0" encoding="utf-8"?>
-<w:fonts xmlns:mc="http://schemas.openxmlformats.org/markup-compatibility/2006" xmlns:r="http://schemas.openxmlformats.org/officeDocument/2006/relationships" xmlns:w="http://schemas.openxmlformats.org/wordprocessingml/2006/main" xmlns:w14="http://schemas.microsoft.com/office/word/2010/wordml" mc:Ignorable="w14">
-  <w:font w:name="Cambria">
-    <w:panose1 w:val="02040503050406030204"/>
-    <w:charset w:val="00"/>
-    <w:family w:val="roman"/>
-    <w:pitch w:val="variable"/>
-    <w:sig w:usb0="E00006FF" w:usb1="420024FF" w:usb2="02000000" w:usb3="00000000" w:csb0="0000019F" w:csb1="00000000"/>
-  </w:font>
-  <w:font w:name="Times New Roman">
-    <w:panose1 w:val="02020603050405020304"/>
-    <w:charset w:val="00"/>
-    <w:family w:val="roman"/>
-    <w:pitch w:val="variable"/>
-    <w:sig w:usb0="E0002EFF" w:usb1="C000785B" w:usb2="00000009" w:usb3="00000000" w:csb0="000001FF" w:csb1="00000000"/>
-  </w:font>
-  <w:font w:name="Courier New">
-    <w:panose1 w:val="02070309020205020404"/>
-    <w:charset w:val="00"/>
-    <w:family w:val="modern"/>
-    <w:pitch w:val="fixed"/>
-    <w:sig w:usb0="E0002EFF" w:usb1="C0007843" w:usb2="00000009" w:usb3="00000000" w:csb0="000001FF" w:csb1="00000000"/>
-  </w:font>
-  <w:font w:name="Wingdings">
-    <w:panose1 w:val="05000000000000000000"/>
-    <w:charset w:val="02"/>
-    <w:family w:val="auto"/>
-    <w:pitch w:val="variable"/>
-    <w:sig w:usb0="00000000" w:usb1="10000000" w:usb2="00000000" w:usb3="00000000" w:csb0="80000000" w:csb1="00000000"/>
-  </w:font>
-  <w:font w:name="Symbol">
-    <w:panose1 w:val="05050102010706020507"/>
-    <w:charset w:val="02"/>
-    <w:family w:val="roman"/>
-    <w:pitch w:val="variable"/>
-    <w:sig w:usb0="00000000" w:usb1="10000000" w:usb2="00000000" w:usb3="00000000" w:csb0="80000000" w:csb1="00000000"/>
-  </w:font>
-  <w:font w:name="Calibri">
-    <w:panose1 w:val="020F0502020204030204"/>
-    <w:charset w:val="00"/>
-    <w:family w:val="swiss"/>
-    <w:pitch w:val="variable"/>
-    <w:sig w:usb0="E4002EFF" w:usb1="C000247B" w:usb2="00000009" w:usb3="00000000" w:csb0="000001FF" w:csb1="00000000"/>
-  </w:font>
-  <w:font w:name="Tahoma">
-    <w:panose1 w:val="020B0604030504040204"/>
-    <w:charset w:val="00"/>
-    <w:family w:val="swiss"/>
-    <w:pitch w:val="variable"/>
-    <w:sig w:usb0="E1002EFF" w:usb1="C000605B" w:usb2="00000029" w:usb3="00000000" w:csb0="000101FF" w:csb1="00000000"/>
-  </w:font>
-</w:fonts>
-</file>
-
-<file path=word/glossary/settings.xml><?xml version="1.0" encoding="utf-8"?>
-<w:settings xmlns:mc="http://schemas.openxmlformats.org/markup-compatibility/2006" xmlns:o="urn:schemas-microsoft-com:office:office" xmlns:r="http://schemas.openxmlformats.org/officeDocument/2006/relationships" xmlns:m="http://schemas.openxmlformats.org/officeDocument/2006/math" xmlns:v="urn:schemas-microsoft-com:vml" xmlns:w10="urn:schemas-microsoft-com:office:word" xmlns:w="http://schemas.openxmlformats.org/wordprocessingml/2006/main" xmlns:w14="http://schemas.microsoft.com/office/word/2010/wordml" xmlns:sl="http://schemas.openxmlformats.org/schemaLibrary/2006/main" mc:Ignorable="w14">
-  <w:view w:val="normal"/>
-  <w:revisionView w:inkAnnotations="0"/>
-  <w:defaultTabStop w:val="720"/>
-  <w:characterSpacingControl w:val="doNotCompress"/>
-  <w:compat>
-    <w:useFELayout/>
-    <w:compatSetting w:name="compatibilityMode" w:uri="http://schemas.microsoft.com/office/word" w:val="12"/>
-  </w:compat>
-  <w:rsids>
-    <w:rsidRoot w:val="007F47D0"/>
-    <w:rsid w:val="00285372"/>
-    <w:rsid w:val="006201F5"/>
-    <w:rsid w:val="006F573F"/>
-    <w:rsid w:val="007E7556"/>
-    <w:rsid w:val="007F47D0"/>
-    <w:rsid w:val="00847381"/>
-    <w:rsid w:val="00894082"/>
-    <w:rsid w:val="008942BE"/>
-    <w:rsid w:val="00917144"/>
-    <w:rsid w:val="009A78F8"/>
-    <w:rsid w:val="00A437EF"/>
-    <w:rsid w:val="00A5624A"/>
-    <w:rsid w:val="00CD59F8"/>
-    <w:rsid w:val="00DF6CEA"/>
-    <w:rsid w:val="00F93B7E"/>
-    <w:rsid w:val="00FC6992"/>
-  </w:rsids>
-  <m:mathPr>
-    <m:mathFont m:val="Cambria Math"/>
-    <m:brkBin m:val="before"/>
-    <m:brkBinSub m:val="--"/>
-    <m:smallFrac/>
-    <m:dispDef/>
-    <m:lMargin m:val="0"/>
-    <m:rMargin m:val="0"/>
-    <m:defJc m:val="centerGroup"/>
-    <m:wrapIndent m:val="1440"/>
-    <m:intLim m:val="subSup"/>
-    <m:naryLim m:val="undOvr"/>
-  </m:mathPr>
-  <w:themeFontLang w:val="en-US"/>
-  <w:clrSchemeMapping w:bg1="light1" w:t1="dark1" w:bg2="light2" w:t2="dark2" w:accent1="accent1" w:accent2="accent2" w:accent3="accent3" w:accent4="accent4" w:accent5="accent5" w:accent6="accent6" w:hyperlink="hyperlink" w:followedHyperlink="followedHyperlink"/>
-  <w:doNotAutoCompressPictures/>
-  <w:decimalSymbol w:val="."/>
-  <w:listSeparator w:val=","/>
-</w:settings>
-</file>
-
-<file path=word/glossary/styles.xml><?xml version="1.0" encoding="utf-8"?>
-<w:styles xmlns:mc="http://schemas.openxmlformats.org/markup-compatibility/2006" xmlns:r="http://schemas.openxmlformats.org/officeDocument/2006/relationships" xmlns:w="http://schemas.openxmlformats.org/wordprocessingml/2006/main" xmlns:w14="http://schemas.microsoft.com/office/word/2010/wordml" mc:Ignorable="w14">
-  <w:docDefaults>
-    <w:rPrDefault>
-      <w:rPr>
-        <w:rFonts w:asciiTheme="minorHAnsi" w:eastAsiaTheme="minorEastAsia" w:hAnsiTheme="minorHAnsi" w:cstheme="minorBidi"/>
-        <w:sz w:val="24"/>
-        <w:szCs w:val="24"/>
-        <w:lang w:val="en-US" w:eastAsia="ja-JP" w:bidi="ar-SA"/>
-      </w:rPr>
-    </w:rPrDefault>
-    <w:pPrDefault/>
-  </w:docDefaults>
-  <w:latentStyles w:defLockedState="0" w:defUIPriority="99" w:defSemiHidden="1" w:defUnhideWhenUsed="1" w:defQFormat="0" w:count="267">
-    <w:lsdException w:name="Normal" w:semiHidden="0" w:uiPriority="0" w:unhideWhenUsed="0" w:qFormat="1"/>
-    <w:lsdException w:name="heading 1" w:semiHidden="0" w:uiPriority="9" w:unhideWhenUsed="0" w:qFormat="1"/>
-    <w:lsdException w:name="heading 2" w:uiPriority="9" w:qFormat="1"/>
-    <w:lsdException w:name="heading 3" w:uiPriority="9" w:qFormat="1"/>
-    <w:lsdException w:name="heading 4" w:uiPriority="9" w:qFormat="1"/>
-    <w:lsdException w:name="heading 5" w:uiPriority="9" w:qFormat="1"/>
-    <w:lsdException w:name="heading 6" w:uiPriority="9" w:qFormat="1"/>
-    <w:lsdException w:name="heading 7" w:uiPriority="9" w:qFormat="1"/>
-    <w:lsdException w:name="heading 8" w:uiPriority="9" w:qFormat="1"/>
-    <w:lsdException w:name="heading 9" w:uiPriority="9" w:qFormat="1"/>
-    <w:lsdException w:name="toc 1" w:uiPriority="39"/>
-    <w:lsdException w:name="toc 2" w:uiPriority="39"/>
-    <w:lsdException w:name="toc 3" w:uiPriority="39"/>
-    <w:lsdException w:name="toc 4" w:uiPriority="39"/>
-    <w:lsdException w:name="toc 5" w:uiPriority="39"/>
-    <w:lsdException w:name="toc 6" w:uiPriority="39"/>
-    <w:lsdException w:name="toc 7" w:uiPriority="39"/>
-    <w:lsdException w:name="toc 8" w:uiPriority="39"/>
-    <w:lsdException w:name="toc 9" w:uiPriority="39"/>
-    <w:lsdException w:name="caption" w:uiPriority="35" w:qFormat="1"/>
-    <w:lsdException w:name="Title" w:semiHidden="0" w:uiPriority="10" w:unhideWhenUsed="0" w:qFormat="1"/>
-    <w:lsdException w:name="Default Paragraph Font" w:uiPriority="1"/>
-    <w:lsdException w:name="Subtitle" w:semiHidden="0" w:uiPriority="11" w:unhideWhenUsed="0" w:qFormat="1"/>
-    <w:lsdException w:name="Strong" w:semiHidden="0" w:uiPriority="22" w:unhideWhenUsed="0" w:qFormat="1"/>
-    <w:lsdException w:name="Emphasis" w:semiHidden="0" w:uiPriority="20" w:unhideWhenUsed="0" w:qFormat="1"/>
-    <w:lsdException w:name="Table Grid" w:semiHidden="0" w:uiPriority="59" w:unhideWhenUsed="0"/>
-    <w:lsdException w:name="Placeholder Text" w:unhideWhenUsed="0"/>
-    <w:lsdException w:name="No Spacing" w:semiHidden="0" w:uiPriority="1" w:unhideWhenUsed="0" w:qFormat="1"/>
-    <w:lsdException w:name="Light Shading" w:semiHidden="0" w:uiPriority="60" w:unhideWhenUsed="0"/>
-    <w:lsdException w:name="Light List" w:semiHidden="0" w:uiPriority="61" w:unhideWhenUsed="0"/>
-    <w:lsdException w:name="Light Grid" w:semiHidden="0" w:uiPriority="62" w:unhideWhenUsed="0"/>
-    <w:lsdException w:name="Medium Shading 1" w:semiHidden="0" w:uiPriority="63" w:unhideWhenUsed="0"/>
-    <w:lsdException w:name="Medium Shading 2" w:semiHidden="0" w:uiPriority="64" w:unhideWhenUsed="0"/>
-    <w:lsdException w:name="Medium List 1" w:semiHidden="0" w:uiPriority="65" w:unhideWhenUsed="0"/>
-    <w:lsdException w:name="Medium List 2" w:semiHidden="0" w:uiPriority="66" w:unhideWhenUsed="0"/>
-    <w:lsdException w:name="Medium Grid 1" w:semiHidden="0" w:uiPriority="67" w:unhideWhenUsed="0"/>
-    <w:lsdException w:name="Medium Grid 2" w:semiHidden="0" w:uiPriority="68" w:unhideWhenUsed="0"/>
-    <w:lsdException w:name="Medium Grid 3" w:semiHidden="0" w:uiPriority="69" w:unhideWhenUsed="0"/>
-    <w:lsdException w:name="Dark List" w:semiHidden="0" w:uiPriority="70" w:unhideWhenUsed="0"/>
-    <w:lsdException w:name="Colorful Shading" w:semiHidden="0" w:uiPriority="71" w:unhideWhenUsed="0"/>
-    <w:lsdException w:name="Colorful List" w:semiHidden="0" w:uiPriority="72" w:unhideWhenUsed="0"/>
-    <w:lsdException w:name="Colorful Grid" w:semiHidden="0" w:uiPriority="73" w:unhideWhenUsed="0"/>
-    <w:lsdException w:name="Light Shading Accent 1" w:semiHidden="0" w:uiPriority="60" w:unhideWhenUsed="0"/>
-    <w:lsdException w:name="Light List Accent 1" w:semiHidden="0" w:uiPriority="61" w:unhideWhenUsed="0"/>
-    <w:lsdException w:name="Light Grid Accent 1" w:semiHidden="0" w:uiPriority="62" w:unhideWhenUsed="0"/>
-    <w:lsdException w:name="Medium Shading 1 Accent 1" w:semiHidden="0" w:uiPriority="63" w:unhideWhenUsed="0"/>
-    <w:lsdException w:name="Medium Shading 2 Accent 1" w:semiHidden="0" w:uiPriority="64" w:unhideWhenUsed="0"/>
-    <w:lsdException w:name="Medium List 1 Accent 1" w:semiHidden="0" w:uiPriority="65" w:unhideWhenUsed="0"/>
-    <w:lsdException w:name="Revision" w:unhideWhenUsed="0"/>
-    <w:lsdException w:name="List Paragraph" w:semiHidden="0" w:uiPriority="34" w:unhideWhenUsed="0" w:qFormat="1"/>
-    <w:lsdException w:name="Quote" w:semiHidden="0" w:uiPriority="29" w:unhideWhenUsed="0" w:qFormat="1"/>
-    <w:lsdException w:name="Intense Quote" w:semiHidden="0" w:uiPriority="30" w:unhideWhenUsed="0" w:qFormat="1"/>
-    <w:lsdException w:name="Medium List 2 Accent 1" w:semiHidden="0" w:uiPriority="66" w:unhideWhenUsed="0"/>
-    <w:lsdException w:name="Medium Grid 1 Accent 1" w:semiHidden="0" w:uiPriority="67" w:unhideWhenUsed="0"/>
-    <w:lsdException w:name="Medium Grid 2 Accent 1" w:semiHidden="0" w:uiPriority="68" w:unhideWhenUsed="0"/>
-    <w:lsdException w:name="Medium Grid 3 Accent 1" w:semiHidden="0" w:uiPriority="69" w:unhideWhenUsed="0"/>
-    <w:lsdException w:name="Dark List Accent 1" w:semiHidden="0" w:uiPriority="70" w:unhideWhenUsed="0"/>
-    <w:lsdException w:name="Colorful Shading Accent 1" w:semiHidden="0" w:uiPriority="71" w:unhideWhenUsed="0"/>
-    <w:lsdException w:name="Colorful List Accent 1" w:semiHidden="0" w:uiPriority="72" w:unhideWhenUsed="0"/>
-    <w:lsdException w:name="Colorful Grid Accent 1" w:semiHidden="0" w:uiPriority="73" w:unhideWhenUsed="0"/>
-    <w:lsdException w:name="Light Shading Accent 2" w:semiHidden="0" w:uiPriority="60" w:unhideWhenUsed="0"/>
-    <w:lsdException w:name="Light List Accent 2" w:semiHidden="0" w:uiPriority="61" w:unhideWhenUsed="0"/>
-    <w:lsdException w:name="Light Grid Accent 2" w:semiHidden="0" w:uiPriority="62" w:unhideWhenUsed="0"/>
-    <w:lsdException w:name="Medium Shading 1 Accent 2" w:semiHidden="0" w:uiPriority="63" w:unhideWhenUsed="0"/>
-    <w:lsdException w:name="Medium Shading 2 Accent 2" w:semiHidden="0" w:uiPriority="64" w:unhideWhenUsed="0"/>
-    <w:lsdException w:name="Medium List 1 Accent 2" w:semiHidden="0" w:uiPriority="65" w:unhideWhenUsed="0"/>
-    <w:lsdException w:name="Medium List 2 Accent 2" w:semiHidden="0" w:uiPriority="66" w:unhideWhenUsed="0"/>
-    <w:lsdException w:name="Medium Grid 1 Accent 2" w:semiHidden="0" w:uiPriority="67" w:unhideWhenUsed="0"/>
-    <w:lsdException w:name="Medium Grid 2 Accent 2" w:semiHidden="0" w:uiPriority="68" w:unhideWhenUsed="0"/>
-    <w:lsdException w:name="Medium Grid 3 Accent 2" w:semiHidden="0" w:uiPriority="69" w:unhideWhenUsed="0"/>
-    <w:lsdException w:name="Dark List Accent 2" w:semiHidden="0" w:uiPriority="70" w:unhideWhenUsed="0"/>
-    <w:lsdException w:name="Colorful Shading Accent 2" w:semiHidden="0" w:uiPriority="71" w:unhideWhenUsed="0"/>
-    <w:lsdException w:name="Colorful List Accent 2" w:semiHidden="0" w:uiPriority="72" w:unhideWhenUsed="0"/>
-    <w:lsdException w:name="Colorful Grid Accent 2" w:semiHidden="0" w:uiPriority="73" w:unhideWhenUsed="0"/>
-    <w:lsdException w:name="Light Shading Accent 3" w:semiHidden="0" w:uiPriority="60" w:unhideWhenUsed="0"/>
-    <w:lsdException w:name="Light List Accent 3" w:semiHidden="0" w:uiPriority="61" w:unhideWhenUsed="0"/>
-    <w:lsdException w:name="Light Grid Accent 3" w:semiHidden="0" w:uiPriority="62" w:unhideWhenUsed="0"/>
-    <w:lsdException w:name="Medium Shading 1 Accent 3" w:semiHidden="0" w:uiPriority="63" w:unhideWhenUsed="0"/>
-    <w:lsdException w:name="Medium Shading 2 Accent 3" w:semiHidden="0" w:uiPriority="64" w:unhideWhenUsed="0"/>
-    <w:lsdException w:name="Medium List 1 Accent 3" w:semiHidden="0" w:uiPriority="65" w:unhideWhenUsed="0"/>
-    <w:lsdException w:name="Medium List 2 Accent 3" w:semiHidden="0" w:uiPriority="66" w:unhideWhenUsed="0"/>
-    <w:lsdException w:name="Medium Grid 1 Accent 3" w:semiHidden="0" w:uiPriority="67" w:unhideWhenUsed="0"/>
-    <w:lsdException w:name="Medium Grid 2 Accent 3" w:semiHidden="0" w:uiPriority="68" w:unhideWhenUsed="0"/>
-    <w:lsdException w:name="Medium Grid 3 Accent 3" w:semiHidden="0" w:uiPriority="69" w:unhideWhenUsed="0"/>
-    <w:lsdException w:name="Dark List Accent 3" w:semiHidden="0" w:uiPriority="70" w:unhideWhenUsed="0"/>
-    <w:lsdException w:name="Colorful Shading Accent 3" w:semiHidden="0" w:uiPriority="71" w:unhideWhenUsed="0"/>
-    <w:lsdException w:name="Colorful List Accent 3" w:semiHidden="0" w:uiPriority="72" w:unhideWhenUsed="0"/>
-    <w:lsdException w:name="Colorful Grid Accent 3" w:semiHidden="0" w:uiPriority="73" w:unhideWhenUsed="0"/>
-    <w:lsdException w:name="Light Shading Accent 4" w:semiHidden="0" w:uiPriority="60" w:unhideWhenUsed="0"/>
-    <w:lsdException w:name="Light List Accent 4" w:semiHidden="0" w:uiPriority="61" w:unhideWhenUsed="0"/>
-    <w:lsdException w:name="Light Grid Accent 4" w:semiHidden="0" w:uiPriority="62" w:unhideWhenUsed="0"/>
-    <w:lsdException w:name="Medium Shading 1 Accent 4" w:semiHidden="0" w:uiPriority="63" w:unhideWhenUsed="0"/>
-    <w:lsdException w:name="Medium Shading 2 Accent 4" w:semiHidden="0" w:uiPriority="64" w:unhideWhenUsed="0"/>
-    <w:lsdException w:name="Medium List 1 Accent 4" w:semiHidden="0" w:uiPriority="65" w:unhideWhenUsed="0"/>
-    <w:lsdException w:name="Medium List 2 Accent 4" w:semiHidden="0" w:uiPriority="66" w:unhideWhenUsed="0"/>
-    <w:lsdException w:name="Medium Grid 1 Accent 4" w:semiHidden="0" w:uiPriority="67" w:unhideWhenUsed="0"/>
-    <w:lsdException w:name="Medium Grid 2 Accent 4" w:semiHidden="0" w:uiPriority="68" w:unhideWhenUsed="0"/>
-    <w:lsdException w:name="Medium Grid 3 Accent 4" w:semiHidden="0" w:uiPriority="69" w:unhideWhenUsed="0"/>
-    <w:lsdException w:name="Dark List Accent 4" w:semiHidden="0" w:uiPriority="70" w:unhideWhenUsed="0"/>
-    <w:lsdException w:name="Colorful Shading Accent 4" w:semiHidden="0" w:uiPriority="71" w:unhideWhenUsed="0"/>
-    <w:lsdException w:name="Colorful List Accent 4" w:semiHidden="0" w:uiPriority="72" w:unhideWhenUsed="0"/>
-    <w:lsdException w:name="Colorful Grid Accent 4" w:semiHidden="0" w:uiPriority="73" w:unhideWhenUsed="0"/>
-    <w:lsdException w:name="Light Shading Accent 5" w:semiHidden="0" w:uiPriority="60" w:unhideWhenUsed="0"/>
-    <w:lsdException w:name="Light List Accent 5" w:semiHidden="0" w:uiPriority="61" w:unhideWhenUsed="0"/>
-    <w:lsdException w:name="Light Grid Accent 5" w:semiHidden="0" w:uiPriority="62" w:unhideWhenUsed="0"/>
-    <w:lsdException w:name="Medium Shading 1 Accent 5" w:semiHidden="0" w:uiPriority="63" w:unhideWhenUsed="0"/>
-    <w:lsdException w:name="Medium Shading 2 Accent 5" w:semiHidden="0" w:uiPriority="64" w:unhideWhenUsed="0"/>
-    <w:lsdException w:name="Medium List 1 Accent 5" w:semiHidden="0" w:uiPriority="65" w:unhideWhenUsed="0"/>
-    <w:lsdException w:name="Medium List 2 Accent 5" w:semiHidden="0" w:uiPriority="66" w:unhideWhenUsed="0"/>
-    <w:lsdException w:name="Medium Grid 1 Accent 5" w:semiHidden="0" w:uiPriority="67" w:unhideWhenUsed="0"/>
-    <w:lsdException w:name="Medium Grid 2 Accent 5" w:semiHidden="0" w:uiPriority="68" w:unhideWhenUsed="0"/>
-    <w:lsdException w:name="Medium Grid 3 Accent 5" w:semiHidden="0" w:uiPriority="69" w:unhideWhenUsed="0"/>
-    <w:lsdException w:name="Dark List Accent 5" w:semiHidden="0" w:uiPriority="70" w:unhideWhenUsed="0"/>
-    <w:lsdException w:name="Colorful Shading Accent 5" w:semiHidden="0" w:uiPriority="71" w:unhideWhenUsed="0"/>
-    <w:lsdException w:name="Colorful List Accent 5" w:semiHidden="0" w:uiPriority="72" w:unhideWhenUsed="0"/>
-    <w:lsdException w:name="Colorful Grid Accent 5" w:semiHidden="0" w:uiPriority="73" w:unhideWhenUsed="0"/>
-    <w:lsdException w:name="Light Shading Accent 6" w:semiHidden="0" w:uiPriority="60" w:unhideWhenUsed="0"/>
-    <w:lsdException w:name="Light List Accent 6" w:semiHidden="0" w:uiPriority="61" w:unhideWhenUsed="0"/>
-    <w:lsdException w:name="Light Grid Accent 6" w:semiHidden="0" w:uiPriority="62" w:unhideWhenUsed="0"/>
-    <w:lsdException w:name="Medium Shading 1 Accent 6" w:semiHidden="0" w:uiPriority="63" w:unhideWhenUsed="0"/>
-    <w:lsdException w:name="Medium Shading 2 Accent 6" w:semiHidden="0" w:uiPriority="64" w:unhideWhenUsed="0"/>
-    <w:lsdException w:name="Medium List 1 Accent 6" w:semiHidden="0" w:uiPriority="65" w:unhideWhenUsed="0"/>
-    <w:lsdException w:name="Medium List 2 Accent 6" w:semiHidden="0" w:uiPriority="66" w:unhideWhenUsed="0"/>
-    <w:lsdException w:name="Medium Grid 1 Accent 6" w:semiHidden="0" w:uiPriority="67" w:unhideWhenUsed="0"/>
-    <w:lsdException w:name="Medium Grid 2 Accent 6" w:semiHidden="0" w:uiPriority="68" w:unhideWhenUsed="0"/>
-    <w:lsdException w:name="Medium Grid 3 Accent 6" w:semiHidden="0" w:uiPriority="69" w:unhideWhenUsed="0"/>
-    <w:lsdException w:name="Dark List Accent 6" w:semiHidden="0" w:uiPriority="70" w:unhideWhenUsed="0"/>
-    <w:lsdException w:name="Colorful Shading Accent 6" w:semiHidden="0" w:uiPriority="71" w:unhideWhenUsed="0"/>
-    <w:lsdException w:name="Colorful List Accent 6" w:semiHidden="0" w:uiPriority="72" w:unhideWhenUsed="0"/>
-    <w:lsdException w:name="Colorful Grid Accent 6" w:semiHidden="0" w:uiPriority="73" w:unhideWhenUsed="0"/>
-    <w:lsdException w:name="Subtle Emphasis" w:semiHidden="0" w:uiPriority="19" w:unhideWhenUsed="0" w:qFormat="1"/>
-    <w:lsdException w:name="Intense Emphasis" w:semiHidden="0" w:uiPriority="21" w:unhideWhenUsed="0" w:qFormat="1"/>
-    <w:lsdException w:name="Subtle Reference" w:semiHidden="0" w:uiPriority="31" w:unhideWhenUsed="0" w:qFormat="1"/>
-    <w:lsdException w:name="Intense Reference" w:semiHidden="0" w:uiPriority="32" w:unhideWhenUsed="0" w:qFormat="1"/>
-    <w:lsdException w:name="Book Title" w:semiHidden="0" w:uiPriority="33" w:unhideWhenUsed="0" w:qFormat="1"/>
-    <w:lsdException w:name="Bibliography" w:uiPriority="37"/>
-    <w:lsdException w:name="TOC Heading" w:uiPriority="39" w:qFormat="1"/>
-  </w:latentStyles>
-  <w:style w:type="paragraph" w:default="1" w:styleId="Normal">
-    <w:name w:val="Normal"/>
-    <w:qFormat/>
-    <w:rsid w:val="00FC6992"/>
-  </w:style>
-  <w:style w:type="character" w:default="1" w:styleId="DefaultParagraphFont">
-    <w:name w:val="Default Paragraph Font"/>
-    <w:uiPriority w:val="1"/>
-    <w:semiHidden/>
-    <w:unhideWhenUsed/>
-  </w:style>
-  <w:style w:type="table" w:default="1" w:styleId="TableNormal">
-    <w:name w:val="Normal Table"/>
-    <w:uiPriority w:val="99"/>
-    <w:semiHidden/>
-    <w:unhideWhenUsed/>
-    <w:tblPr>
-      <w:tblInd w:w="0" w:type="dxa"/>
-      <w:tblCellMar>
-        <w:top w:w="0" w:type="dxa"/>
-        <w:left w:w="108" w:type="dxa"/>
-        <w:bottom w:w="0" w:type="dxa"/>
-        <w:right w:w="108" w:type="dxa"/>
-      </w:tblCellMar>
-    </w:tblPr>
-  </w:style>
-  <w:style w:type="numbering" w:default="1" w:styleId="NoList">
-    <w:name w:val="No List"/>
-    <w:uiPriority w:val="99"/>
-    <w:semiHidden/>
-    <w:unhideWhenUsed/>
-  </w:style>
-  <w:style w:type="paragraph" w:customStyle="1" w:styleId="F8DE07D97232C943B9CFEE7020745C70">
-    <w:name w:val="F8DE07D97232C943B9CFEE7020745C70"/>
-    <w:rsid w:val="007F47D0"/>
-  </w:style>
-  <w:style w:type="paragraph" w:customStyle="1" w:styleId="623A7728B1F28C4FB468329C54DBBAB2">
-    <w:name w:val="623A7728B1F28C4FB468329C54DBBAB2"/>
-    <w:rsid w:val="007F47D0"/>
-  </w:style>
-  <w:style w:type="paragraph" w:customStyle="1" w:styleId="0387948219FE284E842B5433E0A771A9">
-    <w:name w:val="0387948219FE284E842B5433E0A771A9"/>
-    <w:rsid w:val="007F47D0"/>
-  </w:style>
-  <w:style w:type="paragraph" w:customStyle="1" w:styleId="9A744CBC0772B74582557945993ACEB9">
-    <w:name w:val="9A744CBC0772B74582557945993ACEB9"/>
-    <w:rsid w:val="007F47D0"/>
-  </w:style>
-</w:styles>
-</file>
-
-<file path=word/glossary/stylesWithEffects.xml><?xml version="1.0" encoding="utf-8"?>
-<w:styles xmlns:wpc="http://schemas.microsoft.com/office/word/2010/wordprocessingCanvas" xmlns:mc="http://schemas.openxmlformats.org/markup-compatibility/2006" xmlns:o="urn:schemas-microsoft-com:office:office" xmlns:r="http://schemas.openxmlformats.org/officeDocument/2006/relationships" xmlns:m="http://schemas.openxmlformats.org/officeDocument/2006/math" xmlns:v="urn:schemas-microsoft-com:vml" xmlns:wp14="http://schemas.microsoft.com/office/word/2010/wordprocessingDrawing" xmlns:wp="http://schemas.openxmlformats.org/drawingml/2006/wordprocessingDrawing" xmlns:w10="urn:schemas-microsoft-com:office:word" xmlns:w="http://schemas.openxmlformats.org/wordprocessingml/2006/main" xmlns:w14="http://schemas.microsoft.com/office/word/2010/wordml" xmlns:wpg="http://schemas.microsoft.com/office/word/2010/wordprocessingGroup" xmlns:wpi="http://schemas.microsoft.com/office/word/2010/wordprocessingInk" xmlns:wne="http://schemas.microsoft.com/office/word/2006/wordml" xmlns:wps="http://schemas.microsoft.com/office/word/2010/wordprocessingShape" mc:Ignorable="w14 wp14">
-  <w:docDefaults>
-    <w:rPrDefault>
-      <w:rPr>
-        <w:rFonts w:asciiTheme="minorHAnsi" w:eastAsiaTheme="minorEastAsia" w:hAnsiTheme="minorHAnsi" w:cstheme="minorBidi"/>
-        <w:sz w:val="22"/>
-        <w:szCs w:val="22"/>
-        <w:lang w:val="vi-VN" w:eastAsia="vi-VN" w:bidi="ar-SA"/>
-      </w:rPr>
-    </w:rPrDefault>
-    <w:pPrDefault>
-      <w:pPr>
-        <w:spacing w:after="200" w:line="276" w:lineRule="auto"/>
-      </w:pPr>
-    </w:pPrDefault>
-  </w:docDefaults>
-  <w:latentStyles w:defLockedState="0" w:defUIPriority="99" w:defSemiHidden="1" w:defUnhideWhenUsed="1" w:defQFormat="0" w:count="267">
-    <w:lsdException w:name="Normal" w:semiHidden="0" w:uiPriority="0" w:unhideWhenUsed="0" w:qFormat="1"/>
-    <w:lsdException w:name="heading 1" w:semiHidden="0" w:uiPriority="9" w:unhideWhenUsed="0" w:qFormat="1"/>
-    <w:lsdException w:name="heading 2" w:uiPriority="9" w:qFormat="1"/>
-    <w:lsdException w:name="heading 3" w:uiPriority="9" w:qFormat="1"/>
-    <w:lsdException w:name="heading 4" w:uiPriority="9" w:qFormat="1"/>
-    <w:lsdException w:name="heading 5" w:uiPriority="9" w:qFormat="1"/>
-    <w:lsdException w:name="heading 6" w:uiPriority="9" w:qFormat="1"/>
-    <w:lsdException w:name="heading 7" w:uiPriority="9" w:qFormat="1"/>
-    <w:lsdException w:name="heading 8" w:uiPriority="9" w:qFormat="1"/>
-    <w:lsdException w:name="heading 9" w:uiPriority="9" w:qFormat="1"/>
-    <w:lsdException w:name="toc 1" w:uiPriority="39"/>
-    <w:lsdException w:name="toc 2" w:uiPriority="39"/>
-    <w:lsdException w:name="toc 3" w:uiPriority="39"/>
-    <w:lsdException w:name="toc 4" w:uiPriority="39"/>
-    <w:lsdException w:name="toc 5" w:uiPriority="39"/>
-    <w:lsdException w:name="toc 6" w:uiPriority="39"/>
-    <w:lsdException w:name="toc 7" w:uiPriority="39"/>
-    <w:lsdException w:name="toc 8" w:uiPriority="39"/>
-    <w:lsdException w:name="toc 9" w:uiPriority="39"/>
-    <w:lsdException w:name="caption" w:uiPriority="35" w:qFormat="1"/>
-    <w:lsdException w:name="Title" w:semiHidden="0" w:uiPriority="10" w:unhideWhenUsed="0" w:qFormat="1"/>
-    <w:lsdException w:name="Default Paragraph Font" w:uiPriority="1"/>
-    <w:lsdException w:name="Subtitle" w:semiHidden="0" w:uiPriority="11" w:unhideWhenUsed="0" w:qFormat="1"/>
-    <w:lsdException w:name="Strong" w:semiHidden="0" w:uiPriority="22" w:unhideWhenUsed="0" w:qFormat="1"/>
-    <w:lsdException w:name="Emphasis" w:semiHidden="0" w:uiPriority="20" w:unhideWhenUsed="0" w:qFormat="1"/>
-    <w:lsdException w:name="Table Grid" w:semiHidden="0" w:uiPriority="59" w:unhideWhenUsed="0"/>
-    <w:lsdException w:name="Placeholder Text" w:unhideWhenUsed="0"/>
-    <w:lsdException w:name="No Spacing" w:semiHidden="0" w:uiPriority="1" w:unhideWhenUsed="0" w:qFormat="1"/>
-    <w:lsdException w:name="Light Shading" w:semiHidden="0" w:uiPriority="60" w:unhideWhenUsed="0"/>
-    <w:lsdException w:name="Light List" w:semiHidden="0" w:uiPriority="61" w:unhideWhenUsed="0"/>
-    <w:lsdException w:name="Light Grid" w:semiHidden="0" w:uiPriority="62" w:unhideWhenUsed="0"/>
-    <w:lsdException w:name="Medium Shading 1" w:semiHidden="0" w:uiPriority="63" w:unhideWhenUsed="0"/>
-    <w:lsdException w:name="Medium Shading 2" w:semiHidden="0" w:uiPriority="64" w:unhideWhenUsed="0"/>
-    <w:lsdException w:name="Medium List 1" w:semiHidden="0" w:uiPriority="65" w:unhideWhenUsed="0"/>
-    <w:lsdException w:name="Medium List 2" w:semiHidden="0" w:uiPriority="66" w:unhideWhenUsed="0"/>
-    <w:lsdException w:name="Medium Grid 1" w:semiHidden="0" w:uiPriority="67" w:unhideWhenUsed="0"/>
-    <w:lsdException w:name="Medium Grid 2" w:semiHidden="0" w:uiPriority="68" w:unhideWhenUsed="0"/>
-    <w:lsdException w:name="Medium Grid 3" w:semiHidden="0" w:uiPriority="69" w:unhideWhenUsed="0"/>
-    <w:lsdException w:name="Dark List" w:semiHidden="0" w:uiPriority="70" w:unhideWhenUsed="0"/>
-    <w:lsdException w:name="Colorful Shading" w:semiHidden="0" w:uiPriority="71" w:unhideWhenUsed="0"/>
-    <w:lsdException w:name="Colorful List" w:semiHidden="0" w:uiPriority="72" w:unhideWhenUsed="0"/>
-    <w:lsdException w:name="Colorful Grid" w:semiHidden="0" w:uiPriority="73" w:unhideWhenUsed="0"/>
-    <w:lsdException w:name="Light Shading Accent 1" w:semiHidden="0" w:uiPriority="60" w:unhideWhenUsed="0"/>
-    <w:lsdException w:name="Light List Accent 1" w:semiHidden="0" w:uiPriority="61" w:unhideWhenUsed="0"/>
-    <w:lsdException w:name="Light Grid Accent 1" w:semiHidden="0" w:uiPriority="62" w:unhideWhenUsed="0"/>
-    <w:lsdException w:name="Medium Shading 1 Accent 1" w:semiHidden="0" w:uiPriority="63" w:unhideWhenUsed="0"/>
-    <w:lsdException w:name="Medium Shading 2 Accent 1" w:semiHidden="0" w:uiPriority="64" w:unhideWhenUsed="0"/>
-    <w:lsdException w:name="Medium List 1 Accent 1" w:semiHidden="0" w:uiPriority="65" w:unhideWhenUsed="0"/>
-    <w:lsdException w:name="Revision" w:unhideWhenUsed="0"/>
-    <w:lsdException w:name="List Paragraph" w:semiHidden="0" w:uiPriority="34" w:unhideWhenUsed="0" w:qFormat="1"/>
-    <w:lsdException w:name="Quote" w:semiHidden="0" w:uiPriority="29" w:unhideWhenUsed="0" w:qFormat="1"/>
-    <w:lsdException w:name="Intense Quote" w:semiHidden="0" w:uiPriority="30" w:unhideWhenUsed="0" w:qFormat="1"/>
-    <w:lsdException w:name="Medium List 2 Accent 1" w:semiHidden="0" w:uiPriority="66" w:unhideWhenUsed="0"/>
-    <w:lsdException w:name="Medium Grid 1 Accent 1" w:semiHidden="0" w:uiPriority="67" w:unhideWhenUsed="0"/>
-    <w:lsdException w:name="Medium Grid 2 Accent 1" w:semiHidden="0" w:uiPriority="68" w:unhideWhenUsed="0"/>
-    <w:lsdException w:name="Medium Grid 3 Accent 1" w:semiHidden="0" w:uiPriority="69" w:unhideWhenUsed="0"/>
-    <w:lsdException w:name="Dark List Accent 1" w:semiHidden="0" w:uiPriority="70" w:unhideWhenUsed="0"/>
-    <w:lsdException w:name="Colorful Shading Accent 1" w:semiHidden="0" w:uiPriority="71" w:unhideWhenUsed="0"/>
-    <w:lsdException w:name="Colorful List Accent 1" w:semiHidden="0" w:uiPriority="72" w:unhideWhenUsed="0"/>
-    <w:lsdException w:name="Colorful Grid Accent 1" w:semiHidden="0" w:uiPriority="73" w:unhideWhenUsed="0"/>
-    <w:lsdException w:name="Light Shading Accent 2" w:semiHidden="0" w:uiPriority="60" w:unhideWhenUsed="0"/>
-    <w:lsdException w:name="Light List Accent 2" w:semiHidden="0" w:uiPriority="61" w:unhideWhenUsed="0"/>
-    <w:lsdException w:name="Light Grid Accent 2" w:semiHidden="0" w:uiPriority="62" w:unhideWhenUsed="0"/>
-    <w:lsdException w:name="Medium Shading 1 Accent 2" w:semiHidden="0" w:uiPriority="63" w:unhideWhenUsed="0"/>
-    <w:lsdException w:name="Medium Shading 2 Accent 2" w:semiHidden="0" w:uiPriority="64" w:unhideWhenUsed="0"/>
-    <w:lsdException w:name="Medium List 1 Accent 2" w:semiHidden="0" w:uiPriority="65" w:unhideWhenUsed="0"/>
-    <w:lsdException w:name="Medium List 2 Accent 2" w:semiHidden="0" w:uiPriority="66" w:unhideWhenUsed="0"/>
-    <w:lsdException w:name="Medium Grid 1 Accent 2" w:semiHidden="0" w:uiPriority="67" w:unhideWhenUsed="0"/>
-    <w:lsdException w:name="Medium Grid 2 Accent 2" w:semiHidden="0" w:uiPriority="68" w:unhideWhenUsed="0"/>
-    <w:lsdException w:name="Medium Grid 3 Accent 2" w:semiHidden="0" w:uiPriority="69" w:unhideWhenUsed="0"/>
-    <w:lsdException w:name="Dark List Accent 2" w:semiHidden="0" w:uiPriority="70" w:unhideWhenUsed="0"/>
-    <w:lsdException w:name="Colorful Shading Accent 2" w:semiHidden="0" w:uiPriority="71" w:unhideWhenUsed="0"/>
-    <w:lsdException w:name="Colorful List Accent 2" w:semiHidden="0" w:uiPriority="72" w:unhideWhenUsed="0"/>
-    <w:lsdException w:name="Colorful Grid Accent 2" w:semiHidden="0" w:uiPriority="73" w:unhideWhenUsed="0"/>
-    <w:lsdException w:name="Light Shading Accent 3" w:semiHidden="0" w:uiPriority="60" w:unhideWhenUsed="0"/>
-    <w:lsdException w:name="Light List Accent 3" w:semiHidden="0" w:uiPriority="61" w:unhideWhenUsed="0"/>
-    <w:lsdException w:name="Light Grid Accent 3" w:semiHidden="0" w:uiPriority="62" w:unhideWhenUsed="0"/>
-    <w:lsdException w:name="Medium Shading 1 Accent 3" w:semiHidden="0" w:uiPriority="63" w:unhideWhenUsed="0"/>
-    <w:lsdException w:name="Medium Shading 2 Accent 3" w:semiHidden="0" w:uiPriority="64" w:unhideWhenUsed="0"/>
-    <w:lsdException w:name="Medium List 1 Accent 3" w:semiHidden="0" w:uiPriority="65" w:unhideWhenUsed="0"/>
-    <w:lsdException w:name="Medium List 2 Accent 3" w:semiHidden="0" w:uiPriority="66" w:unhideWhenUsed="0"/>
-    <w:lsdException w:name="Medium Grid 1 Accent 3" w:semiHidden="0" w:uiPriority="67" w:unhideWhenUsed="0"/>
-    <w:lsdException w:name="Medium Grid 2 Accent 3" w:semiHidden="0" w:uiPriority="68" w:unhideWhenUsed="0"/>
-    <w:lsdException w:name="Medium Grid 3 Accent 3" w:semiHidden="0" w:uiPriority="69" w:unhideWhenUsed="0"/>
-    <w:lsdException w:name="Dark List Accent 3" w:semiHidden="0" w:uiPriority="70" w:unhideWhenUsed="0"/>
-    <w:lsdException w:name="Colorful Shading Accent 3" w:semiHidden="0" w:uiPriority="71" w:unhideWhenUsed="0"/>
-    <w:lsdException w:name="Colorful List Accent 3" w:semiHidden="0" w:uiPriority="72" w:unhideWhenUsed="0"/>
-    <w:lsdException w:name="Colorful Grid Accent 3" w:semiHidden="0" w:uiPriority="73" w:unhideWhenUsed="0"/>
-    <w:lsdException w:name="Light Shading Accent 4" w:semiHidden="0" w:uiPriority="60" w:unhideWhenUsed="0"/>
-    <w:lsdException w:name="Light List Accent 4" w:semiHidden="0" w:uiPriority="61" w:unhideWhenUsed="0"/>
-    <w:lsdException w:name="Light Grid Accent 4" w:semiHidden="0" w:uiPriority="62" w:unhideWhenUsed="0"/>
-    <w:lsdException w:name="Medium Shading 1 Accent 4" w:semiHidden="0" w:uiPriority="63" w:unhideWhenUsed="0"/>
-    <w:lsdException w:name="Medium Shading 2 Accent 4" w:semiHidden="0" w:uiPriority="64" w:unhideWhenUsed="0"/>
-    <w:lsdException w:name="Medium List 1 Accent 4" w:semiHidden="0" w:uiPriority="65" w:unhideWhenUsed="0"/>
-    <w:lsdException w:name="Medium List 2 Accent 4" w:semiHidden="0" w:uiPriority="66" w:unhideWhenUsed="0"/>
-    <w:lsdException w:name="Medium Grid 1 Accent 4" w:semiHidden="0" w:uiPriority="67" w:unhideWhenUsed="0"/>
-    <w:lsdException w:name="Medium Grid 2 Accent 4" w:semiHidden="0" w:uiPriority="68" w:unhideWhenUsed="0"/>
-    <w:lsdException w:name="Medium Grid 3 Accent 4" w:semiHidden="0" w:uiPriority="69" w:unhideWhenUsed="0"/>
-    <w:lsdException w:name="Dark List Accent 4" w:semiHidden="0" w:uiPriority="70" w:unhideWhenUsed="0"/>
-    <w:lsdException w:name="Colorful Shading Accent 4" w:semiHidden="0" w:uiPriority="71" w:unhideWhenUsed="0"/>
-    <w:lsdException w:name="Colorful List Accent 4" w:semiHidden="0" w:uiPriority="72" w:unhideWhenUsed="0"/>
-    <w:lsdException w:name="Colorful Grid Accent 4" w:semiHidden="0" w:uiPriority="73" w:unhideWhenUsed="0"/>
-    <w:lsdException w:name="Light Shading Accent 5" w:semiHidden="0" w:uiPriority="60" w:unhideWhenUsed="0"/>
-    <w:lsdException w:name="Light List Accent 5" w:semiHidden="0" w:uiPriority="61" w:unhideWhenUsed="0"/>
-    <w:lsdException w:name="Light Grid Accent 5" w:semiHidden="0" w:uiPriority="62" w:unhideWhenUsed="0"/>
-    <w:lsdException w:name="Medium Shading 1 Accent 5" w:semiHidden="0" w:uiPriority="63" w:unhideWhenUsed="0"/>
-    <w:lsdException w:name="Medium Shading 2 Accent 5" w:semiHidden="0" w:uiPriority="64" w:unhideWhenUsed="0"/>
-    <w:lsdException w:name="Medium List 1 Accent 5" w:semiHidden="0" w:uiPriority="65" w:unhideWhenUsed="0"/>
-    <w:lsdException w:name="Medium List 2 Accent 5" w:semiHidden="0" w:uiPriority="66" w:unhideWhenUsed="0"/>
-    <w:lsdException w:name="Medium Grid 1 Accent 5" w:semiHidden="0" w:uiPriority="67" w:unhideWhenUsed="0"/>
-    <w:lsdException w:name="Medium Grid 2 Accent 5" w:semiHidden="0" w:uiPriority="68" w:unhideWhenUsed="0"/>
-    <w:lsdException w:name="Medium Grid 3 Accent 5" w:semiHidden="0" w:uiPriority="69" w:unhideWhenUsed="0"/>
-    <w:lsdException w:name="Dark List Accent 5" w:semiHidden="0" w:uiPriority="70" w:unhideWhenUsed="0"/>
-    <w:lsdException w:name="Colorful Shading Accent 5" w:semiHidden="0" w:uiPriority="71" w:unhideWhenUsed="0"/>
-    <w:lsdException w:name="Colorful List Accent 5" w:semiHidden="0" w:uiPriority="72" w:unhideWhenUsed="0"/>
-    <w:lsdException w:name="Colorful Grid Accent 5" w:semiHidden="0" w:uiPriority="73" w:unhideWhenUsed="0"/>
-    <w:lsdException w:name="Light Shading Accent 6" w:semiHidden="0" w:uiPriority="60" w:unhideWhenUsed="0"/>
-    <w:lsdException w:name="Light List Accent 6" w:semiHidden="0" w:uiPriority="61" w:unhideWhenUsed="0"/>
-    <w:lsdException w:name="Light Grid Accent 6" w:semiHidden="0" w:uiPriority="62" w:unhideWhenUsed="0"/>
-    <w:lsdException w:name="Medium Shading 1 Accent 6" w:semiHidden="0" w:uiPriority="63" w:unhideWhenUsed="0"/>
-    <w:lsdException w:name="Medium Shading 2 Accent 6" w:semiHidden="0" w:uiPriority="64" w:unhideWhenUsed="0"/>
-    <w:lsdException w:name="Medium List 1 Accent 6" w:semiHidden="0" w:uiPriority="65" w:unhideWhenUsed="0"/>
-    <w:lsdException w:name="Medium List 2 Accent 6" w:semiHidden="0" w:uiPriority="66" w:unhideWhenUsed="0"/>
-    <w:lsdException w:name="Medium Grid 1 Accent 6" w:semiHidden="0" w:uiPriority="67" w:unhideWhenUsed="0"/>
-    <w:lsdException w:name="Medium Grid 2 Accent 6" w:semiHidden="0" w:uiPriority="68" w:unhideWhenUsed="0"/>
-    <w:lsdException w:name="Medium Grid 3 Accent 6" w:semiHidden="0" w:uiPriority="69" w:unhideWhenUsed="0"/>
-    <w:lsdException w:name="Dark List Accent 6" w:semiHidden="0" w:uiPriority="70" w:unhideWhenUsed="0"/>
-    <w:lsdException w:name="Colorful Shading Accent 6" w:semiHidden="0" w:uiPriority="71" w:unhideWhenUsed="0"/>
-    <w:lsdException w:name="Colorful List Accent 6" w:semiHidden="0" w:uiPriority="72" w:unhideWhenUsed="0"/>
-    <w:lsdException w:name="Colorful Grid Accent 6" w:semiHidden="0" w:uiPriority="73" w:unhideWhenUsed="0"/>
-    <w:lsdException w:name="Subtle Emphasis" w:semiHidden="0" w:uiPriority="19" w:unhideWhenUsed="0" w:qFormat="1"/>
-    <w:lsdException w:name="Intense Emphasis" w:semiHidden="0" w:uiPriority="21" w:unhideWhenUsed="0" w:qFormat="1"/>
-    <w:lsdException w:name="Subtle Reference" w:semiHidden="0" w:uiPriority="31" w:unhideWhenUsed="0" w:qFormat="1"/>
-    <w:lsdException w:name="Intense Reference" w:semiHidden="0" w:uiPriority="32" w:unhideWhenUsed="0" w:qFormat="1"/>
-    <w:lsdException w:name="Book Title" w:semiHidden="0" w:uiPriority="33" w:unhideWhenUsed="0" w:qFormat="1"/>
-    <w:lsdException w:name="Bibliography" w:uiPriority="37"/>
-    <w:lsdException w:name="TOC Heading" w:uiPriority="39" w:qFormat="1"/>
-  </w:latentStyles>
-  <w:style w:type="paragraph" w:default="1" w:styleId="Normal">
-    <w:name w:val="Normal"/>
-    <w:qFormat/>
-  </w:style>
-  <w:style w:type="character" w:default="1" w:styleId="DefaultParagraphFont">
-    <w:name w:val="Default Paragraph Font"/>
-    <w:uiPriority w:val="1"/>
-    <w:semiHidden/>
-    <w:unhideWhenUsed/>
-  </w:style>
-  <w:style w:type="table" w:default="1" w:styleId="TableNormal">
-    <w:name w:val="Normal Table"/>
-    <w:uiPriority w:val="99"/>
-    <w:semiHidden/>
-    <w:unhideWhenUsed/>
-    <w:tblPr>
-      <w:tblInd w:w="0" w:type="dxa"/>
-      <w:tblCellMar>
-        <w:top w:w="0" w:type="dxa"/>
-        <w:left w:w="108" w:type="dxa"/>
-        <w:bottom w:w="0" w:type="dxa"/>
-        <w:right w:w="108" w:type="dxa"/>
-      </w:tblCellMar>
-    </w:tblPr>
-  </w:style>
-  <w:style w:type="numbering" w:default="1" w:styleId="NoList">
-    <w:name w:val="No List"/>
-    <w:uiPriority w:val="99"/>
-    <w:semiHidden/>
-    <w:unhideWhenUsed/>
-  </w:style>
-</w:styles>
-</file>
-
-<file path=word/glossary/webSettings.xml><?xml version="1.0" encoding="utf-8"?>
-<w:webSettings xmlns:mc="http://schemas.openxmlformats.org/markup-compatibility/2006" xmlns:r="http://schemas.openxmlformats.org/officeDocument/2006/relationships" xmlns:w="http://schemas.openxmlformats.org/wordprocessingml/2006/main" xmlns:w14="http://schemas.microsoft.com/office/word/2010/wordml" mc:Ignorable="w14">
-  <w:allowPNG/>
-</w:webSettings>
-</file>
-
 <file path=word/theme/theme1.xml><?xml version="1.0" encoding="utf-8"?>
 <a:theme xmlns:a="http://schemas.openxmlformats.org/drawingml/2006/main" name="Office Theme">
   <a:themeElements>
@@ -10282,7 +10015,7 @@
 </file>
 
 <file path=customXml/itemProps1.xml><?xml version="1.0" encoding="utf-8"?>
-<ds:datastoreItem xmlns:ds="http://schemas.openxmlformats.org/officeDocument/2006/customXml" ds:itemID="{06C7F968-C90F-4ADB-B322-6AC48A116B15}">
+<ds:datastoreItem xmlns:ds="http://schemas.openxmlformats.org/officeDocument/2006/customXml" ds:itemID="{9C82473C-7107-49C6-B25D-ED70E683D770}">
   <ds:schemaRefs>
     <ds:schemaRef ds:uri="http://schemas.openxmlformats.org/officeDocument/2006/bibliography"/>
   </ds:schemaRefs>

</xml_diff>